<commit_message>
Updates to week 1 material
</commit_message>
<xml_diff>
--- a/01 Intro + Opsamling + Interfaces/Interfaces - ECG.DOCX
+++ b/01 Intro + Opsamling + Interfaces/Interfaces - ECG.DOCX
@@ -1,6 +1,6 @@
 
 <file path=word/document.xml><?xml version="1.0" encoding="utf-8"?>
-<w:document xmlns:wpc="http://schemas.microsoft.com/office/word/2010/wordprocessingCanvas" xmlns:mc="http://schemas.openxmlformats.org/markup-compatibility/2006" xmlns:o="urn:schemas-microsoft-com:office:office" xmlns:r="http://schemas.openxmlformats.org/officeDocument/2006/relationships" xmlns:m="http://schemas.openxmlformats.org/officeDocument/2006/math" xmlns:v="urn:schemas-microsoft-com:vml" xmlns:wp14="http://schemas.microsoft.com/office/word/2010/wordprocessingDrawing" xmlns:wp="http://schemas.openxmlformats.org/drawingml/2006/wordprocessingDrawing" xmlns:w10="urn:schemas-microsoft-com:office:word" xmlns:w="http://schemas.openxmlformats.org/wordprocessingml/2006/main" xmlns:w14="http://schemas.microsoft.com/office/word/2010/wordml" xmlns:w15="http://schemas.microsoft.com/office/word/2012/wordml" xmlns:wpg="http://schemas.microsoft.com/office/word/2010/wordprocessingGroup" xmlns:wpi="http://schemas.microsoft.com/office/word/2010/wordprocessingInk" xmlns:wne="http://schemas.microsoft.com/office/word/2006/wordml" xmlns:wps="http://schemas.microsoft.com/office/word/2010/wordprocessingShape" mc:Ignorable="w14 w15 wp14">
+<w:document xmlns:wpc="http://schemas.microsoft.com/office/word/2010/wordprocessingCanvas" xmlns:cx="http://schemas.microsoft.com/office/drawing/2014/chartex" xmlns:cx1="http://schemas.microsoft.com/office/drawing/2015/9/8/chartex" xmlns:cx2="http://schemas.microsoft.com/office/drawing/2015/10/21/chartex" xmlns:cx3="http://schemas.microsoft.com/office/drawing/2016/5/9/chartex" xmlns:cx4="http://schemas.microsoft.com/office/drawing/2016/5/10/chartex" xmlns:cx5="http://schemas.microsoft.com/office/drawing/2016/5/11/chartex" xmlns:cx6="http://schemas.microsoft.com/office/drawing/2016/5/12/chartex" xmlns:cx7="http://schemas.microsoft.com/office/drawing/2016/5/13/chartex" xmlns:cx8="http://schemas.microsoft.com/office/drawing/2016/5/14/chartex" xmlns:mc="http://schemas.openxmlformats.org/markup-compatibility/2006" xmlns:aink="http://schemas.microsoft.com/office/drawing/2016/ink" xmlns:am3d="http://schemas.microsoft.com/office/drawing/2017/model3d" xmlns:o="urn:schemas-microsoft-com:office:office" xmlns:oel="http://schemas.microsoft.com/office/2019/extlst" xmlns:r="http://schemas.openxmlformats.org/officeDocument/2006/relationships" xmlns:m="http://schemas.openxmlformats.org/officeDocument/2006/math" xmlns:v="urn:schemas-microsoft-com:vml" xmlns:wp14="http://schemas.microsoft.com/office/word/2010/wordprocessingDrawing" xmlns:wp="http://schemas.openxmlformats.org/drawingml/2006/wordprocessingDrawing" xmlns:w10="urn:schemas-microsoft-com:office:word" xmlns:w="http://schemas.openxmlformats.org/wordprocessingml/2006/main" xmlns:w14="http://schemas.microsoft.com/office/word/2010/wordml" xmlns:w15="http://schemas.microsoft.com/office/word/2012/wordml" xmlns:w16cex="http://schemas.microsoft.com/office/word/2018/wordml/cex" xmlns:w16cid="http://schemas.microsoft.com/office/word/2016/wordml/cid" xmlns:w16="http://schemas.microsoft.com/office/word/2018/wordml" xmlns:w16sdtdh="http://schemas.microsoft.com/office/word/2020/wordml/sdtdatahash" xmlns:w16se="http://schemas.microsoft.com/office/word/2015/wordml/symex" xmlns:wpg="http://schemas.microsoft.com/office/word/2010/wordprocessingGroup" xmlns:wpi="http://schemas.microsoft.com/office/word/2010/wordprocessingInk" xmlns:wne="http://schemas.microsoft.com/office/word/2006/wordml" xmlns:wps="http://schemas.microsoft.com/office/word/2010/wordprocessingShape" mc:Ignorable="w14 w15 w16se w16cid w16 w16cex w16sdtdh wp14">
   <w:body>
     <w:p>
       <w:pPr>
@@ -47,7 +47,19 @@
         <w:rPr>
           <w:lang w:val="en-US"/>
         </w:rPr>
-        <w:t xml:space="preserve"> this exercise you will work with the collection and </w:t>
+        <w:t xml:space="preserve"> this exercise</w:t>
+      </w:r>
+      <w:r>
+        <w:rPr>
+          <w:lang w:val="en-US"/>
+        </w:rPr>
+        <w:t>,</w:t>
+      </w:r>
+      <w:r>
+        <w:rPr>
+          <w:lang w:val="en-US"/>
+        </w:rPr>
+        <w:t xml:space="preserve"> you will work with the collection and </w:t>
       </w:r>
       <w:r>
         <w:rPr>
@@ -81,21 +93,19 @@
         <w:rPr>
           <w:lang w:val="en-US"/>
         </w:rPr>
-        <w:t xml:space="preserve"> is the process of recording the electrical activity of the </w:t>
-      </w:r>
-      <w:hyperlink r:id="rId8" w:tooltip="Heart" w:history="1">
-        <w:r>
-          <w:rPr>
-            <w:lang w:val="en-US"/>
-          </w:rPr>
-          <w:t>heart</w:t>
-        </w:r>
-      </w:hyperlink>
-      <w:r>
-        <w:rPr>
-          <w:lang w:val="en-US"/>
-        </w:rPr>
-        <w:t> over a period of time</w:t>
+        <w:t xml:space="preserve"> is the process of recording the </w:t>
+      </w:r>
+      <w:r>
+        <w:rPr>
+          <w:lang w:val="en-US"/>
+        </w:rPr>
+        <w:t>heart's electrical activity over</w:t>
+      </w:r>
+      <w:r>
+        <w:rPr>
+          <w:lang w:val="en-US"/>
+        </w:rPr>
+        <w:t xml:space="preserve"> time</w:t>
       </w:r>
       <w:r>
         <w:rPr>
@@ -121,7 +131,13 @@
         <w:rPr>
           <w:lang w:val="en-US"/>
         </w:rPr>
-        <w:t>The focus of this exercise is interfaces, which we will use to decouple our software and make it more flexible and “ready for change”.</w:t>
+        <w:t>This exercise focuses on</w:t>
+      </w:r>
+      <w:r>
+        <w:rPr>
+          <w:lang w:val="en-US"/>
+        </w:rPr>
+        <w:t xml:space="preserve"> interfaces, which we will use to decouple our software and make it more flexible and “ready for change”.</w:t>
       </w:r>
     </w:p>
     <w:p>
@@ -195,36 +211,50 @@
           <w:noProof/>
           <w:lang w:val="en-US" w:eastAsia="da-DK"/>
         </w:rPr>
-        <w:t xml:space="preserve">healthy person – looks similar to the below. </w:t>
+        <w:t xml:space="preserve">healthy person – looks similar to the </w:t>
       </w:r>
       <w:r>
         <w:rPr>
           <w:noProof/>
           <w:lang w:val="en-US" w:eastAsia="da-DK"/>
         </w:rPr>
-        <w:t xml:space="preserve">We will create a small system that can receive samples periodically of such a signal and </w:t>
+        <w:t xml:space="preserve">one </w:t>
       </w:r>
       <w:r>
         <w:rPr>
           <w:noProof/>
           <w:lang w:val="en-US" w:eastAsia="da-DK"/>
         </w:rPr>
-        <w:t>process it</w:t>
+        <w:t xml:space="preserve">below. </w:t>
       </w:r>
       <w:r>
         <w:rPr>
           <w:noProof/>
           <w:lang w:val="en-US" w:eastAsia="da-DK"/>
         </w:rPr>
-        <w:t>.</w:t>
-      </w:r>
-    </w:p>
-    <w:p>
-      <w:pPr>
+        <w:t xml:space="preserve">We will create a small system that can receive </w:t>
+      </w:r>
+      <w:r>
         <w:rPr>
           <w:noProof/>
           <w:lang w:val="en-US" w:eastAsia="da-DK"/>
         </w:rPr>
+        <w:t>and process samples of such a signal periodically</w:t>
+      </w:r>
+      <w:r>
+        <w:rPr>
+          <w:noProof/>
+          <w:lang w:val="en-US" w:eastAsia="da-DK"/>
+        </w:rPr>
+        <w:t>.</w:t>
+      </w:r>
+    </w:p>
+    <w:p>
+      <w:pPr>
+        <w:rPr>
+          <w:noProof/>
+          <w:lang w:val="en-US" w:eastAsia="da-DK"/>
+        </w:rPr>
       </w:pPr>
     </w:p>
     <w:p>
@@ -243,6 +273,9 @@
         </w:rPr>
       </w:pPr>
       <w:r>
+        <w:rPr>
+          <w:noProof/>
+        </w:rPr>
         <w:object w:dxaOrig="6586" w:dyaOrig="2805">
           <v:shapetype id="_x0000_t75" coordsize="21600,21600" o:spt="75" o:preferrelative="t" path="m@4@5l@4@11@9@11@9@5xe" filled="f" stroked="f">
             <v:stroke joinstyle="miter"/>
@@ -263,10 +296,10 @@
             <v:path o:extrusionok="f" gradientshapeok="t" o:connecttype="rect"/>
             <o:lock v:ext="edit" aspectratio="t"/>
           </v:shapetype>
-          <v:shape id="_x0000_i1025" type="#_x0000_t75" style="width:329.15pt;height:139.8pt" o:ole="">
-            <v:imagedata r:id="rId9" o:title=""/>
+          <v:shape id="_x0000_i1027" type="#_x0000_t75" alt="" style="width:328.7pt;height:140.25pt;mso-width-percent:0;mso-height-percent:0;mso-width-percent:0;mso-height-percent:0" o:ole="">
+            <v:imagedata r:id="rId8" o:title=""/>
           </v:shape>
-          <o:OLEObject Type="Embed" ProgID="Visio.Drawing.15" ShapeID="_x0000_i1025" DrawAspect="Content" ObjectID="_1565588565" r:id="rId10"/>
+          <o:OLEObject Type="Embed" ProgID="Visio.Drawing.15" ShapeID="_x0000_i1027" DrawAspect="Content" ObjectID="_1754115797" r:id="rId9"/>
         </w:object>
       </w:r>
     </w:p>
@@ -339,6 +372,7 @@
         </w:rPr>
         <w:t xml:space="preserve">The </w:t>
       </w:r>
+      <w:proofErr w:type="gramStart"/>
       <w:r>
         <w:rPr>
           <w:rStyle w:val="CodeChar"/>
@@ -351,7 +385,15 @@
           <w:rStyle w:val="CodeChar"/>
           <w:lang w:val="en-US"/>
         </w:rPr>
-        <w:t>()</w:t>
+        <w:t>(</w:t>
+      </w:r>
+      <w:proofErr w:type="gramEnd"/>
+      <w:r>
+        <w:rPr>
+          <w:rStyle w:val="CodeChar"/>
+          <w:lang w:val="en-US"/>
+        </w:rPr>
+        <w:t>)</w:t>
       </w:r>
       <w:r>
         <w:rPr>
@@ -384,6 +426,7 @@
         </w:rPr>
         <w:t xml:space="preserve">The </w:t>
       </w:r>
+      <w:proofErr w:type="gramStart"/>
       <w:r>
         <w:rPr>
           <w:rFonts w:ascii="Consolas" w:hAnsi="Consolas"/>
@@ -391,14 +434,9 @@
           <w:szCs w:val="18"/>
           <w:lang w:val="en-US"/>
         </w:rPr>
-        <w:t>Count()</w:t>
-      </w:r>
-      <w:r>
-        <w:rPr>
-          <w:lang w:val="en-US"/>
-        </w:rPr>
-        <w:t xml:space="preserve"> method returns the size of the </w:t>
-      </w:r>
+        <w:t>Count(</w:t>
+      </w:r>
+      <w:proofErr w:type="gramEnd"/>
       <w:r>
         <w:rPr>
           <w:rFonts w:ascii="Consolas" w:hAnsi="Consolas"/>
@@ -406,6 +444,21 @@
           <w:szCs w:val="18"/>
           <w:lang w:val="en-US"/>
         </w:rPr>
+        <w:t>)</w:t>
+      </w:r>
+      <w:r>
+        <w:rPr>
+          <w:lang w:val="en-US"/>
+        </w:rPr>
+        <w:t xml:space="preserve"> method returns the size of the </w:t>
+      </w:r>
+      <w:r>
+        <w:rPr>
+          <w:rFonts w:ascii="Consolas" w:hAnsi="Consolas"/>
+          <w:sz w:val="18"/>
+          <w:szCs w:val="18"/>
+          <w:lang w:val="en-US"/>
+        </w:rPr>
         <w:t>_samples</w:t>
       </w:r>
       <w:r>
@@ -427,11 +480,14 @@
         <w:jc w:val="center"/>
       </w:pPr>
       <w:r>
+        <w:rPr>
+          <w:noProof/>
+        </w:rPr>
         <w:object w:dxaOrig="6841" w:dyaOrig="1741">
-          <v:shape id="_x0000_i1026" type="#_x0000_t75" style="width:342.25pt;height:86.95pt" o:ole="">
-            <v:imagedata r:id="rId11" o:title=""/>
+          <v:shape id="_x0000_i1026" type="#_x0000_t75" alt="" style="width:341.85pt;height:87.05pt;mso-width-percent:0;mso-height-percent:0;mso-width-percent:0;mso-height-percent:0" o:ole="">
+            <v:imagedata r:id="rId10" o:title=""/>
           </v:shape>
-          <o:OLEObject Type="Embed" ProgID="Visio.Drawing.15" ShapeID="_x0000_i1026" DrawAspect="Content" ObjectID="_1565588566" r:id="rId12"/>
+          <o:OLEObject Type="Embed" ProgID="Visio.Drawing.15" ShapeID="_x0000_i1026" DrawAspect="Content" ObjectID="_1754115798" r:id="rId11"/>
         </w:object>
       </w:r>
     </w:p>
@@ -647,7 +703,14 @@
         <w:rPr>
           <w:lang w:val="en-US"/>
         </w:rPr>
-        <w:t>method in the P</w:t>
+        <w:t xml:space="preserve">method in the </w:t>
+      </w:r>
+      <w:proofErr w:type="spellStart"/>
+      <w:r>
+        <w:rPr>
+          <w:lang w:val="en-US"/>
+        </w:rPr>
+        <w:t>P</w:t>
       </w:r>
       <w:r>
         <w:rPr>
@@ -659,20 +722,48 @@
         <w:rPr>
           <w:lang w:val="en-US"/>
         </w:rPr>
-        <w:t>.cs file, which</w:t>
-      </w:r>
-      <w:r>
-        <w:rPr>
-          <w:lang w:val="en-US"/>
-        </w:rPr>
-        <w:t xml:space="preserve"> tests your program by adding some samples and prints them afterwards. Notice: Did you have to do any changes to the </w:t>
-      </w:r>
+        <w:t>.cs</w:t>
+      </w:r>
+      <w:proofErr w:type="spellEnd"/>
+      <w:r>
+        <w:rPr>
+          <w:lang w:val="en-US"/>
+        </w:rPr>
+        <w:t xml:space="preserve"> file, which</w:t>
+      </w:r>
+      <w:r>
+        <w:rPr>
+          <w:lang w:val="en-US"/>
+        </w:rPr>
+        <w:t xml:space="preserve"> tests your program by adding some samples and prints them </w:t>
+      </w:r>
+      <w:r>
+        <w:rPr>
+          <w:lang w:val="en-US"/>
+        </w:rPr>
+        <w:t>afterward</w:t>
+      </w:r>
+      <w:r>
+        <w:rPr>
+          <w:lang w:val="en-US"/>
+        </w:rPr>
+        <w:t xml:space="preserve">. Notice: Did you have to do any changes to the </w:t>
+      </w:r>
+      <w:proofErr w:type="gramStart"/>
       <w:r>
         <w:rPr>
           <w:rStyle w:val="CodeChar"/>
           <w:lang w:val="en-US"/>
         </w:rPr>
-        <w:t>Main()</w:t>
+        <w:t>Main(</w:t>
+      </w:r>
+      <w:proofErr w:type="gramEnd"/>
+      <w:r>
+        <w:rPr>
+          <w:rStyle w:val="CodeChar"/>
+          <w:lang w:val="en-US"/>
+        </w:rPr>
+        <w:t>)</w:t>
       </w:r>
       <w:r>
         <w:rPr>
@@ -704,12 +795,21 @@
         </w:rPr>
         <w:t xml:space="preserve">, namely </w:t>
       </w:r>
+      <w:proofErr w:type="gramStart"/>
       <w:r>
         <w:rPr>
           <w:rStyle w:val="CodeChar"/>
           <w:lang w:val="en-US"/>
         </w:rPr>
-        <w:t>Main()</w:t>
+        <w:t>Main(</w:t>
+      </w:r>
+      <w:proofErr w:type="gramEnd"/>
+      <w:r>
+        <w:rPr>
+          <w:rStyle w:val="CodeChar"/>
+          <w:lang w:val="en-US"/>
+        </w:rPr>
+        <w:t>)</w:t>
       </w:r>
       <w:r>
         <w:rPr>
@@ -896,7 +996,21 @@
         <w:rPr>
           <w:lang w:val="en-US"/>
         </w:rPr>
-        <w:t>? Compare this to the old design - which design is more “flexible”, i.e. ready for change? Why?</w:t>
+        <w:t xml:space="preserve">? Compare this to the old design - which design is more “flexible”, </w:t>
+      </w:r>
+      <w:proofErr w:type="gramStart"/>
+      <w:r>
+        <w:rPr>
+          <w:lang w:val="en-US"/>
+        </w:rPr>
+        <w:t>i.e.</w:t>
+      </w:r>
+      <w:proofErr w:type="gramEnd"/>
+      <w:r>
+        <w:rPr>
+          <w:lang w:val="en-US"/>
+        </w:rPr>
+        <w:t xml:space="preserve"> ready for change? Why?</w:t>
       </w:r>
     </w:p>
     <w:p>
@@ -922,6 +1036,7 @@
         </w:rPr>
         <w:t xml:space="preserve">Add </w:t>
       </w:r>
+      <w:proofErr w:type="spellStart"/>
       <w:r>
         <w:rPr>
           <w:rStyle w:val="CodeChar"/>
@@ -929,6 +1044,7 @@
         </w:rPr>
         <w:t>ExtremesProcessing</w:t>
       </w:r>
+      <w:proofErr w:type="spellEnd"/>
       <w:r>
         <w:rPr>
           <w:lang w:val="en-US"/>
@@ -953,12 +1069,21 @@
         </w:rPr>
         <w:t xml:space="preserve">your implementation and test it using the same </w:t>
       </w:r>
+      <w:proofErr w:type="gramStart"/>
       <w:r>
         <w:rPr>
           <w:rStyle w:val="CodeChar"/>
           <w:lang w:val="en-US"/>
         </w:rPr>
-        <w:t>Main()</w:t>
+        <w:t>Main(</w:t>
+      </w:r>
+      <w:proofErr w:type="gramEnd"/>
+      <w:r>
+        <w:rPr>
+          <w:rStyle w:val="CodeChar"/>
+          <w:lang w:val="en-US"/>
+        </w:rPr>
+        <w:t>)</w:t>
       </w:r>
       <w:r>
         <w:rPr>
@@ -972,12 +1097,21 @@
         </w:rPr>
         <w:t xml:space="preserve">program as before. Again note how the </w:t>
       </w:r>
+      <w:proofErr w:type="gramStart"/>
       <w:r>
         <w:rPr>
           <w:rStyle w:val="CodeChar"/>
           <w:lang w:val="en-US"/>
         </w:rPr>
-        <w:t>Main()</w:t>
+        <w:t>Main(</w:t>
+      </w:r>
+      <w:proofErr w:type="gramEnd"/>
+      <w:r>
+        <w:rPr>
+          <w:rStyle w:val="CodeChar"/>
+          <w:lang w:val="en-US"/>
+        </w:rPr>
+        <w:t>)</w:t>
       </w:r>
       <w:r>
         <w:rPr>
@@ -1069,6 +1203,7 @@
         </w:rPr>
         <w:t xml:space="preserve"> can decide which reporting type to use when the program starts. Hint: This requires changes to </w:t>
       </w:r>
+      <w:proofErr w:type="spellStart"/>
       <w:r>
         <w:rPr>
           <w:rStyle w:val="CodeChar"/>
@@ -1080,14 +1215,30 @@
         <w:rPr>
           <w:lang w:val="en-US"/>
         </w:rPr>
-        <w:t xml:space="preserve">’s constructor and therefore to the setup you do in the beginning of </w:t>
-      </w:r>
+        <w:t>’s</w:t>
+      </w:r>
+      <w:proofErr w:type="spellEnd"/>
+      <w:r>
+        <w:rPr>
+          <w:lang w:val="en-US"/>
+        </w:rPr>
+        <w:t xml:space="preserve"> constructor and therefore to the setup you do in the beginning of </w:t>
+      </w:r>
+      <w:proofErr w:type="gramStart"/>
       <w:r>
         <w:rPr>
           <w:rStyle w:val="CodeChar"/>
           <w:lang w:val="en-US"/>
         </w:rPr>
-        <w:t>Main()</w:t>
+        <w:t>Main(</w:t>
+      </w:r>
+      <w:proofErr w:type="gramEnd"/>
+      <w:r>
+        <w:rPr>
+          <w:rStyle w:val="CodeChar"/>
+          <w:lang w:val="en-US"/>
+        </w:rPr>
+        <w:t>)</w:t>
       </w:r>
       <w:r>
         <w:rPr>
@@ -1175,6 +1326,7 @@
         </w:rPr>
         <w:t xml:space="preserve"> </w:t>
       </w:r>
+      <w:proofErr w:type="spellStart"/>
       <w:r>
         <w:rPr>
           <w:rStyle w:val="CodeChar"/>
@@ -1182,6 +1334,7 @@
         </w:rPr>
         <w:t>BPMProcessing</w:t>
       </w:r>
+      <w:proofErr w:type="spellEnd"/>
       <w:r>
         <w:rPr>
           <w:lang w:val="en-US"/>
@@ -1231,11 +1384,19 @@
         </w:rPr>
         <w:t xml:space="preserve">number of </w:t>
       </w:r>
-      <w:r>
-        <w:rPr>
-          <w:lang w:val="en-US"/>
-        </w:rPr>
-        <w:t xml:space="preserve">heartbeats per minute (BPM). </w:t>
+      <w:proofErr w:type="spellStart"/>
+      <w:r>
+        <w:rPr>
+          <w:lang w:val="en-US"/>
+        </w:rPr>
+        <w:t>heartbeats</w:t>
+      </w:r>
+      <w:proofErr w:type="spellEnd"/>
+      <w:r>
+        <w:rPr>
+          <w:lang w:val="en-US"/>
+        </w:rPr>
+        <w:t xml:space="preserve"> per minute (BPM). </w:t>
       </w:r>
       <w:r>
         <w:rPr>
@@ -1372,6 +1533,7 @@
         </w:rPr>
         <w:t xml:space="preserve">After you have added </w:t>
       </w:r>
+      <w:proofErr w:type="spellStart"/>
       <w:r>
         <w:rPr>
           <w:rStyle w:val="CodeChar"/>
@@ -1379,6 +1541,7 @@
         </w:rPr>
         <w:t>BPMProcessing</w:t>
       </w:r>
+      <w:proofErr w:type="spellEnd"/>
       <w:r>
         <w:rPr>
           <w:lang w:val="en-US"/>
@@ -1391,12 +1554,21 @@
         </w:rPr>
         <w:t xml:space="preserve">xtend your </w:t>
       </w:r>
+      <w:proofErr w:type="gramStart"/>
       <w:r>
         <w:rPr>
           <w:rStyle w:val="CodeChar"/>
           <w:lang w:val="en-US"/>
         </w:rPr>
-        <w:t>Main()</w:t>
+        <w:t>Main(</w:t>
+      </w:r>
+      <w:proofErr w:type="gramEnd"/>
+      <w:r>
+        <w:rPr>
+          <w:rStyle w:val="CodeChar"/>
+          <w:lang w:val="en-US"/>
+        </w:rPr>
+        <w:t>)</w:t>
       </w:r>
       <w:r>
         <w:rPr>
@@ -1423,8 +1595,6 @@
         </w:rPr>
         <w:t xml:space="preserve"> above 20 and you should generate more than the 100 samples generated in the handout.</w:t>
       </w:r>
-      <w:bookmarkStart w:id="0" w:name="_GoBack"/>
-      <w:bookmarkEnd w:id="0"/>
     </w:p>
     <w:p>
       <w:pPr>
@@ -1448,17 +1618,20 @@
         </w:rPr>
       </w:pPr>
       <w:r>
+        <w:rPr>
+          <w:noProof/>
+        </w:rPr>
         <w:object w:dxaOrig="6586" w:dyaOrig="2805">
-          <v:shape id="_x0000_i1027" type="#_x0000_t75" style="width:303.45pt;height:129.05pt" o:ole="">
-            <v:imagedata r:id="rId13" o:title=""/>
+          <v:shape id="_x0000_i1025" type="#_x0000_t75" alt="" style="width:303.65pt;height:128.95pt;mso-width-percent:0;mso-height-percent:0;mso-width-percent:0;mso-height-percent:0" o:ole="">
+            <v:imagedata r:id="rId12" o:title=""/>
           </v:shape>
-          <o:OLEObject Type="Embed" ProgID="Visio.Drawing.15" ShapeID="_x0000_i1027" DrawAspect="Content" ObjectID="_1565588567" r:id="rId14"/>
+          <o:OLEObject Type="Embed" ProgID="Visio.Drawing.15" ShapeID="_x0000_i1025" DrawAspect="Content" ObjectID="_1754115799" r:id="rId13"/>
         </w:object>
       </w:r>
     </w:p>
     <w:sectPr>
-      <w:headerReference w:type="default" r:id="rId15"/>
-      <w:footerReference w:type="default" r:id="rId16"/>
+      <w:headerReference w:type="default" r:id="rId14"/>
+      <w:footerReference w:type="default" r:id="rId15"/>
       <w:pgSz w:w="11906" w:h="16838"/>
       <w:pgMar w:top="1560" w:right="1134" w:bottom="851" w:left="1134" w:header="708" w:footer="271" w:gutter="0"/>
       <w:cols w:space="708"/>
@@ -1469,7 +1642,7 @@
 </file>
 
 <file path=word/endnotes.xml><?xml version="1.0" encoding="utf-8"?>
-<w:endnotes xmlns:wpc="http://schemas.microsoft.com/office/word/2010/wordprocessingCanvas" xmlns:mc="http://schemas.openxmlformats.org/markup-compatibility/2006" xmlns:o="urn:schemas-microsoft-com:office:office" xmlns:r="http://schemas.openxmlformats.org/officeDocument/2006/relationships" xmlns:m="http://schemas.openxmlformats.org/officeDocument/2006/math" xmlns:v="urn:schemas-microsoft-com:vml" xmlns:wp14="http://schemas.microsoft.com/office/word/2010/wordprocessingDrawing" xmlns:wp="http://schemas.openxmlformats.org/drawingml/2006/wordprocessingDrawing" xmlns:w10="urn:schemas-microsoft-com:office:word" xmlns:w="http://schemas.openxmlformats.org/wordprocessingml/2006/main" xmlns:w14="http://schemas.microsoft.com/office/word/2010/wordml" xmlns:w15="http://schemas.microsoft.com/office/word/2012/wordml" xmlns:wpg="http://schemas.microsoft.com/office/word/2010/wordprocessingGroup" xmlns:wpi="http://schemas.microsoft.com/office/word/2010/wordprocessingInk" xmlns:wne="http://schemas.microsoft.com/office/word/2006/wordml" xmlns:wps="http://schemas.microsoft.com/office/word/2010/wordprocessingShape" mc:Ignorable="w14 w15 wp14">
+<w:endnotes xmlns:wpc="http://schemas.microsoft.com/office/word/2010/wordprocessingCanvas" xmlns:cx="http://schemas.microsoft.com/office/drawing/2014/chartex" xmlns:cx1="http://schemas.microsoft.com/office/drawing/2015/9/8/chartex" xmlns:cx2="http://schemas.microsoft.com/office/drawing/2015/10/21/chartex" xmlns:cx3="http://schemas.microsoft.com/office/drawing/2016/5/9/chartex" xmlns:cx4="http://schemas.microsoft.com/office/drawing/2016/5/10/chartex" xmlns:cx5="http://schemas.microsoft.com/office/drawing/2016/5/11/chartex" xmlns:cx6="http://schemas.microsoft.com/office/drawing/2016/5/12/chartex" xmlns:cx7="http://schemas.microsoft.com/office/drawing/2016/5/13/chartex" xmlns:cx8="http://schemas.microsoft.com/office/drawing/2016/5/14/chartex" xmlns:mc="http://schemas.openxmlformats.org/markup-compatibility/2006" xmlns:aink="http://schemas.microsoft.com/office/drawing/2016/ink" xmlns:am3d="http://schemas.microsoft.com/office/drawing/2017/model3d" xmlns:o="urn:schemas-microsoft-com:office:office" xmlns:oel="http://schemas.microsoft.com/office/2019/extlst" xmlns:r="http://schemas.openxmlformats.org/officeDocument/2006/relationships" xmlns:m="http://schemas.openxmlformats.org/officeDocument/2006/math" xmlns:v="urn:schemas-microsoft-com:vml" xmlns:wp14="http://schemas.microsoft.com/office/word/2010/wordprocessingDrawing" xmlns:wp="http://schemas.openxmlformats.org/drawingml/2006/wordprocessingDrawing" xmlns:w10="urn:schemas-microsoft-com:office:word" xmlns:w="http://schemas.openxmlformats.org/wordprocessingml/2006/main" xmlns:w14="http://schemas.microsoft.com/office/word/2010/wordml" xmlns:w15="http://schemas.microsoft.com/office/word/2012/wordml" xmlns:w16cex="http://schemas.microsoft.com/office/word/2018/wordml/cex" xmlns:w16cid="http://schemas.microsoft.com/office/word/2016/wordml/cid" xmlns:w16="http://schemas.microsoft.com/office/word/2018/wordml" xmlns:w16sdtdh="http://schemas.microsoft.com/office/word/2020/wordml/sdtdatahash" xmlns:w16se="http://schemas.microsoft.com/office/word/2015/wordml/symex" xmlns:wpg="http://schemas.microsoft.com/office/word/2010/wordprocessingGroup" xmlns:wpi="http://schemas.microsoft.com/office/word/2010/wordprocessingInk" xmlns:wne="http://schemas.microsoft.com/office/word/2006/wordml" xmlns:wps="http://schemas.microsoft.com/office/word/2010/wordprocessingShape" mc:Ignorable="w14 w15 w16se w16cid w16 w16cex w16sdtdh wp14">
   <w:endnote w:type="separator" w:id="-1">
     <w:p>
       <w:r>
@@ -1488,7 +1661,7 @@
 </file>
 
 <file path=word/footer1.xml><?xml version="1.0" encoding="utf-8"?>
-<w:ftr xmlns:wpc="http://schemas.microsoft.com/office/word/2010/wordprocessingCanvas" xmlns:mc="http://schemas.openxmlformats.org/markup-compatibility/2006" xmlns:o="urn:schemas-microsoft-com:office:office" xmlns:r="http://schemas.openxmlformats.org/officeDocument/2006/relationships" xmlns:m="http://schemas.openxmlformats.org/officeDocument/2006/math" xmlns:v="urn:schemas-microsoft-com:vml" xmlns:wp14="http://schemas.microsoft.com/office/word/2010/wordprocessingDrawing" xmlns:wp="http://schemas.openxmlformats.org/drawingml/2006/wordprocessingDrawing" xmlns:w10="urn:schemas-microsoft-com:office:word" xmlns:w="http://schemas.openxmlformats.org/wordprocessingml/2006/main" xmlns:w14="http://schemas.microsoft.com/office/word/2010/wordml" xmlns:w15="http://schemas.microsoft.com/office/word/2012/wordml" xmlns:wpg="http://schemas.microsoft.com/office/word/2010/wordprocessingGroup" xmlns:wpi="http://schemas.microsoft.com/office/word/2010/wordprocessingInk" xmlns:wne="http://schemas.microsoft.com/office/word/2006/wordml" xmlns:wps="http://schemas.microsoft.com/office/word/2010/wordprocessingShape" mc:Ignorable="w14 w15 wp14">
+<w:ftr xmlns:wpc="http://schemas.microsoft.com/office/word/2010/wordprocessingCanvas" xmlns:cx="http://schemas.microsoft.com/office/drawing/2014/chartex" xmlns:cx1="http://schemas.microsoft.com/office/drawing/2015/9/8/chartex" xmlns:cx2="http://schemas.microsoft.com/office/drawing/2015/10/21/chartex" xmlns:cx3="http://schemas.microsoft.com/office/drawing/2016/5/9/chartex" xmlns:cx4="http://schemas.microsoft.com/office/drawing/2016/5/10/chartex" xmlns:cx5="http://schemas.microsoft.com/office/drawing/2016/5/11/chartex" xmlns:cx6="http://schemas.microsoft.com/office/drawing/2016/5/12/chartex" xmlns:cx7="http://schemas.microsoft.com/office/drawing/2016/5/13/chartex" xmlns:cx8="http://schemas.microsoft.com/office/drawing/2016/5/14/chartex" xmlns:mc="http://schemas.openxmlformats.org/markup-compatibility/2006" xmlns:aink="http://schemas.microsoft.com/office/drawing/2016/ink" xmlns:am3d="http://schemas.microsoft.com/office/drawing/2017/model3d" xmlns:o="urn:schemas-microsoft-com:office:office" xmlns:oel="http://schemas.microsoft.com/office/2019/extlst" xmlns:r="http://schemas.openxmlformats.org/officeDocument/2006/relationships" xmlns:m="http://schemas.openxmlformats.org/officeDocument/2006/math" xmlns:v="urn:schemas-microsoft-com:vml" xmlns:wp14="http://schemas.microsoft.com/office/word/2010/wordprocessingDrawing" xmlns:wp="http://schemas.openxmlformats.org/drawingml/2006/wordprocessingDrawing" xmlns:w10="urn:schemas-microsoft-com:office:word" xmlns:w="http://schemas.openxmlformats.org/wordprocessingml/2006/main" xmlns:w14="http://schemas.microsoft.com/office/word/2010/wordml" xmlns:w15="http://schemas.microsoft.com/office/word/2012/wordml" xmlns:w16cex="http://schemas.microsoft.com/office/word/2018/wordml/cex" xmlns:w16cid="http://schemas.microsoft.com/office/word/2016/wordml/cid" xmlns:w16="http://schemas.microsoft.com/office/word/2018/wordml" xmlns:w16sdtdh="http://schemas.microsoft.com/office/word/2020/wordml/sdtdatahash" xmlns:w16se="http://schemas.microsoft.com/office/word/2015/wordml/symex" xmlns:wpg="http://schemas.microsoft.com/office/word/2010/wordprocessingGroup" xmlns:wpi="http://schemas.microsoft.com/office/word/2010/wordprocessingInk" xmlns:wne="http://schemas.microsoft.com/office/word/2006/wordml" xmlns:wps="http://schemas.microsoft.com/office/word/2010/wordprocessingShape" mc:Ignorable="w14 w15 w16se w16cid w16 w16cex w16sdtdh wp14">
   <w:sdt>
     <w:sdtPr>
       <w:rPr>
@@ -1502,7 +1675,6 @@
         <w:docPartUnique/>
       </w:docPartObj>
     </w:sdtPr>
-    <w:sdtEndPr/>
     <w:sdtContent>
       <w:sdt>
         <w:sdtPr>
@@ -1517,7 +1689,6 @@
             <w:docPartUnique/>
           </w:docPartObj>
         </w:sdtPr>
-        <w:sdtEndPr/>
         <w:sdtContent>
           <w:p>
             <w:pPr>
@@ -1654,7 +1825,7 @@
 </file>
 
 <file path=word/footnotes.xml><?xml version="1.0" encoding="utf-8"?>
-<w:footnotes xmlns:wpc="http://schemas.microsoft.com/office/word/2010/wordprocessingCanvas" xmlns:mc="http://schemas.openxmlformats.org/markup-compatibility/2006" xmlns:o="urn:schemas-microsoft-com:office:office" xmlns:r="http://schemas.openxmlformats.org/officeDocument/2006/relationships" xmlns:m="http://schemas.openxmlformats.org/officeDocument/2006/math" xmlns:v="urn:schemas-microsoft-com:vml" xmlns:wp14="http://schemas.microsoft.com/office/word/2010/wordprocessingDrawing" xmlns:wp="http://schemas.openxmlformats.org/drawingml/2006/wordprocessingDrawing" xmlns:w10="urn:schemas-microsoft-com:office:word" xmlns:w="http://schemas.openxmlformats.org/wordprocessingml/2006/main" xmlns:w14="http://schemas.microsoft.com/office/word/2010/wordml" xmlns:w15="http://schemas.microsoft.com/office/word/2012/wordml" xmlns:wpg="http://schemas.microsoft.com/office/word/2010/wordprocessingGroup" xmlns:wpi="http://schemas.microsoft.com/office/word/2010/wordprocessingInk" xmlns:wne="http://schemas.microsoft.com/office/word/2006/wordml" xmlns:wps="http://schemas.microsoft.com/office/word/2010/wordprocessingShape" mc:Ignorable="w14 w15 wp14">
+<w:footnotes xmlns:wpc="http://schemas.microsoft.com/office/word/2010/wordprocessingCanvas" xmlns:cx="http://schemas.microsoft.com/office/drawing/2014/chartex" xmlns:cx1="http://schemas.microsoft.com/office/drawing/2015/9/8/chartex" xmlns:cx2="http://schemas.microsoft.com/office/drawing/2015/10/21/chartex" xmlns:cx3="http://schemas.microsoft.com/office/drawing/2016/5/9/chartex" xmlns:cx4="http://schemas.microsoft.com/office/drawing/2016/5/10/chartex" xmlns:cx5="http://schemas.microsoft.com/office/drawing/2016/5/11/chartex" xmlns:cx6="http://schemas.microsoft.com/office/drawing/2016/5/12/chartex" xmlns:cx7="http://schemas.microsoft.com/office/drawing/2016/5/13/chartex" xmlns:cx8="http://schemas.microsoft.com/office/drawing/2016/5/14/chartex" xmlns:mc="http://schemas.openxmlformats.org/markup-compatibility/2006" xmlns:aink="http://schemas.microsoft.com/office/drawing/2016/ink" xmlns:am3d="http://schemas.microsoft.com/office/drawing/2017/model3d" xmlns:o="urn:schemas-microsoft-com:office:office" xmlns:oel="http://schemas.microsoft.com/office/2019/extlst" xmlns:r="http://schemas.openxmlformats.org/officeDocument/2006/relationships" xmlns:m="http://schemas.openxmlformats.org/officeDocument/2006/math" xmlns:v="urn:schemas-microsoft-com:vml" xmlns:wp14="http://schemas.microsoft.com/office/word/2010/wordprocessingDrawing" xmlns:wp="http://schemas.openxmlformats.org/drawingml/2006/wordprocessingDrawing" xmlns:w10="urn:schemas-microsoft-com:office:word" xmlns:w="http://schemas.openxmlformats.org/wordprocessingml/2006/main" xmlns:w14="http://schemas.microsoft.com/office/word/2010/wordml" xmlns:w15="http://schemas.microsoft.com/office/word/2012/wordml" xmlns:w16cex="http://schemas.microsoft.com/office/word/2018/wordml/cex" xmlns:w16cid="http://schemas.microsoft.com/office/word/2016/wordml/cid" xmlns:w16="http://schemas.microsoft.com/office/word/2018/wordml" xmlns:w16sdtdh="http://schemas.microsoft.com/office/word/2020/wordml/sdtdatahash" xmlns:w16se="http://schemas.microsoft.com/office/word/2015/wordml/symex" xmlns:wpg="http://schemas.microsoft.com/office/word/2010/wordprocessingGroup" xmlns:wpi="http://schemas.microsoft.com/office/word/2010/wordprocessingInk" xmlns:wne="http://schemas.microsoft.com/office/word/2006/wordml" xmlns:wps="http://schemas.microsoft.com/office/word/2010/wordprocessingShape" mc:Ignorable="w14 w15 w16se w16cid w16 w16cex w16sdtdh wp14">
   <w:footnote w:type="separator" w:id="-1">
     <w:p>
       <w:r>
@@ -1673,7 +1844,7 @@
 </file>
 
 <file path=word/header1.xml><?xml version="1.0" encoding="utf-8"?>
-<w:hdr xmlns:wpc="http://schemas.microsoft.com/office/word/2010/wordprocessingCanvas" xmlns:mc="http://schemas.openxmlformats.org/markup-compatibility/2006" xmlns:o="urn:schemas-microsoft-com:office:office" xmlns:r="http://schemas.openxmlformats.org/officeDocument/2006/relationships" xmlns:m="http://schemas.openxmlformats.org/officeDocument/2006/math" xmlns:v="urn:schemas-microsoft-com:vml" xmlns:wp14="http://schemas.microsoft.com/office/word/2010/wordprocessingDrawing" xmlns:wp="http://schemas.openxmlformats.org/drawingml/2006/wordprocessingDrawing" xmlns:w10="urn:schemas-microsoft-com:office:word" xmlns:w="http://schemas.openxmlformats.org/wordprocessingml/2006/main" xmlns:w14="http://schemas.microsoft.com/office/word/2010/wordml" xmlns:w15="http://schemas.microsoft.com/office/word/2012/wordml" xmlns:wpg="http://schemas.microsoft.com/office/word/2010/wordprocessingGroup" xmlns:wpi="http://schemas.microsoft.com/office/word/2010/wordprocessingInk" xmlns:wne="http://schemas.microsoft.com/office/word/2006/wordml" xmlns:wps="http://schemas.microsoft.com/office/word/2010/wordprocessingShape" mc:Ignorable="w14 w15 wp14">
+<w:hdr xmlns:wpc="http://schemas.microsoft.com/office/word/2010/wordprocessingCanvas" xmlns:cx="http://schemas.microsoft.com/office/drawing/2014/chartex" xmlns:cx1="http://schemas.microsoft.com/office/drawing/2015/9/8/chartex" xmlns:cx2="http://schemas.microsoft.com/office/drawing/2015/10/21/chartex" xmlns:cx3="http://schemas.microsoft.com/office/drawing/2016/5/9/chartex" xmlns:cx4="http://schemas.microsoft.com/office/drawing/2016/5/10/chartex" xmlns:cx5="http://schemas.microsoft.com/office/drawing/2016/5/11/chartex" xmlns:cx6="http://schemas.microsoft.com/office/drawing/2016/5/12/chartex" xmlns:cx7="http://schemas.microsoft.com/office/drawing/2016/5/13/chartex" xmlns:cx8="http://schemas.microsoft.com/office/drawing/2016/5/14/chartex" xmlns:mc="http://schemas.openxmlformats.org/markup-compatibility/2006" xmlns:aink="http://schemas.microsoft.com/office/drawing/2016/ink" xmlns:am3d="http://schemas.microsoft.com/office/drawing/2017/model3d" xmlns:o="urn:schemas-microsoft-com:office:office" xmlns:oel="http://schemas.microsoft.com/office/2019/extlst" xmlns:r="http://schemas.openxmlformats.org/officeDocument/2006/relationships" xmlns:m="http://schemas.openxmlformats.org/officeDocument/2006/math" xmlns:v="urn:schemas-microsoft-com:vml" xmlns:wp14="http://schemas.microsoft.com/office/word/2010/wordprocessingDrawing" xmlns:wp="http://schemas.openxmlformats.org/drawingml/2006/wordprocessingDrawing" xmlns:w10="urn:schemas-microsoft-com:office:word" xmlns:w="http://schemas.openxmlformats.org/wordprocessingml/2006/main" xmlns:w14="http://schemas.microsoft.com/office/word/2010/wordml" xmlns:w15="http://schemas.microsoft.com/office/word/2012/wordml" xmlns:w16cex="http://schemas.microsoft.com/office/word/2018/wordml/cex" xmlns:w16cid="http://schemas.microsoft.com/office/word/2016/wordml/cid" xmlns:w16="http://schemas.microsoft.com/office/word/2018/wordml" xmlns:w16sdtdh="http://schemas.microsoft.com/office/word/2020/wordml/sdtdatahash" xmlns:w16se="http://schemas.microsoft.com/office/word/2015/wordml/symex" xmlns:wpg="http://schemas.microsoft.com/office/word/2010/wordprocessingGroup" xmlns:wpi="http://schemas.microsoft.com/office/word/2010/wordprocessingInk" xmlns:wne="http://schemas.microsoft.com/office/word/2006/wordml" xmlns:wps="http://schemas.microsoft.com/office/word/2010/wordprocessingShape" mc:Ignorable="w14 w15 w16se w16cid w16 w16cex w16sdtdh wp14">
   <w:p>
     <w:pPr>
       <w:pStyle w:val="Header"/>
@@ -1889,7 +2060,7 @@
 </file>
 
 <file path=word/numbering.xml><?xml version="1.0" encoding="utf-8"?>
-<w:numbering xmlns:wpc="http://schemas.microsoft.com/office/word/2010/wordprocessingCanvas" xmlns:mc="http://schemas.openxmlformats.org/markup-compatibility/2006" xmlns:o="urn:schemas-microsoft-com:office:office" xmlns:r="http://schemas.openxmlformats.org/officeDocument/2006/relationships" xmlns:m="http://schemas.openxmlformats.org/officeDocument/2006/math" xmlns:v="urn:schemas-microsoft-com:vml" xmlns:wp14="http://schemas.microsoft.com/office/word/2010/wordprocessingDrawing" xmlns:wp="http://schemas.openxmlformats.org/drawingml/2006/wordprocessingDrawing" xmlns:w10="urn:schemas-microsoft-com:office:word" xmlns:w="http://schemas.openxmlformats.org/wordprocessingml/2006/main" xmlns:w14="http://schemas.microsoft.com/office/word/2010/wordml" xmlns:w15="http://schemas.microsoft.com/office/word/2012/wordml" xmlns:wpg="http://schemas.microsoft.com/office/word/2010/wordprocessingGroup" xmlns:wpi="http://schemas.microsoft.com/office/word/2010/wordprocessingInk" xmlns:wne="http://schemas.microsoft.com/office/word/2006/wordml" xmlns:wps="http://schemas.microsoft.com/office/word/2010/wordprocessingShape" mc:Ignorable="w14 w15 wp14">
+<w:numbering xmlns:wpc="http://schemas.microsoft.com/office/word/2010/wordprocessingCanvas" xmlns:cx="http://schemas.microsoft.com/office/drawing/2014/chartex" xmlns:cx1="http://schemas.microsoft.com/office/drawing/2015/9/8/chartex" xmlns:cx2="http://schemas.microsoft.com/office/drawing/2015/10/21/chartex" xmlns:cx3="http://schemas.microsoft.com/office/drawing/2016/5/9/chartex" xmlns:cx4="http://schemas.microsoft.com/office/drawing/2016/5/10/chartex" xmlns:cx5="http://schemas.microsoft.com/office/drawing/2016/5/11/chartex" xmlns:cx6="http://schemas.microsoft.com/office/drawing/2016/5/12/chartex" xmlns:cx7="http://schemas.microsoft.com/office/drawing/2016/5/13/chartex" xmlns:cx8="http://schemas.microsoft.com/office/drawing/2016/5/14/chartex" xmlns:mc="http://schemas.openxmlformats.org/markup-compatibility/2006" xmlns:aink="http://schemas.microsoft.com/office/drawing/2016/ink" xmlns:am3d="http://schemas.microsoft.com/office/drawing/2017/model3d" xmlns:o="urn:schemas-microsoft-com:office:office" xmlns:oel="http://schemas.microsoft.com/office/2019/extlst" xmlns:r="http://schemas.openxmlformats.org/officeDocument/2006/relationships" xmlns:m="http://schemas.openxmlformats.org/officeDocument/2006/math" xmlns:v="urn:schemas-microsoft-com:vml" xmlns:wp14="http://schemas.microsoft.com/office/word/2010/wordprocessingDrawing" xmlns:wp="http://schemas.openxmlformats.org/drawingml/2006/wordprocessingDrawing" xmlns:w10="urn:schemas-microsoft-com:office:word" xmlns:w="http://schemas.openxmlformats.org/wordprocessingml/2006/main" xmlns:w14="http://schemas.microsoft.com/office/word/2010/wordml" xmlns:w15="http://schemas.microsoft.com/office/word/2012/wordml" xmlns:w16cex="http://schemas.microsoft.com/office/word/2018/wordml/cex" xmlns:w16cid="http://schemas.microsoft.com/office/word/2016/wordml/cid" xmlns:w16="http://schemas.microsoft.com/office/word/2018/wordml" xmlns:w16sdtdh="http://schemas.microsoft.com/office/word/2020/wordml/sdtdatahash" xmlns:w16se="http://schemas.microsoft.com/office/word/2015/wordml/symex" xmlns:wpg="http://schemas.microsoft.com/office/word/2010/wordprocessingGroup" xmlns:wpi="http://schemas.microsoft.com/office/word/2010/wordprocessingInk" xmlns:wne="http://schemas.microsoft.com/office/word/2006/wordml" xmlns:wps="http://schemas.microsoft.com/office/word/2010/wordprocessingShape" mc:Ignorable="w14 w15 w16se w16cid w16 w16cex w16sdtdh wp14">
   <w:abstractNum w:abstractNumId="0" w15:restartNumberingAfterBreak="0">
     <w:nsid w:val="2DFB2120"/>
     <w:multiLevelType w:val="hybridMultilevel"/>
@@ -2205,53 +2376,53 @@
       </w:rPr>
     </w:lvl>
   </w:abstractNum>
-  <w:num w:numId="1">
+  <w:num w:numId="1" w16cid:durableId="1137604191">
     <w:abstractNumId w:val="1"/>
   </w:num>
-  <w:num w:numId="2">
+  <w:num w:numId="2" w16cid:durableId="241376395">
     <w:abstractNumId w:val="1"/>
   </w:num>
-  <w:num w:numId="3">
+  <w:num w:numId="3" w16cid:durableId="306519783">
     <w:abstractNumId w:val="1"/>
   </w:num>
-  <w:num w:numId="4">
+  <w:num w:numId="4" w16cid:durableId="1910262923">
     <w:abstractNumId w:val="1"/>
   </w:num>
-  <w:num w:numId="5">
+  <w:num w:numId="5" w16cid:durableId="647249980">
     <w:abstractNumId w:val="1"/>
   </w:num>
-  <w:num w:numId="6">
+  <w:num w:numId="6" w16cid:durableId="1787696022">
     <w:abstractNumId w:val="1"/>
   </w:num>
-  <w:num w:numId="7">
+  <w:num w:numId="7" w16cid:durableId="781651872">
     <w:abstractNumId w:val="1"/>
   </w:num>
-  <w:num w:numId="8">
+  <w:num w:numId="8" w16cid:durableId="1118380411">
     <w:abstractNumId w:val="1"/>
   </w:num>
-  <w:num w:numId="9">
+  <w:num w:numId="9" w16cid:durableId="1994791588">
     <w:abstractNumId w:val="1"/>
   </w:num>
-  <w:num w:numId="10">
+  <w:num w:numId="10" w16cid:durableId="1266764750">
     <w:abstractNumId w:val="1"/>
   </w:num>
-  <w:num w:numId="11">
+  <w:num w:numId="11" w16cid:durableId="35128444">
     <w:abstractNumId w:val="1"/>
   </w:num>
-  <w:num w:numId="12">
+  <w:num w:numId="12" w16cid:durableId="2063014419">
     <w:abstractNumId w:val="1"/>
   </w:num>
-  <w:num w:numId="13">
+  <w:num w:numId="13" w16cid:durableId="1142692041">
     <w:abstractNumId w:val="0"/>
   </w:num>
-  <w:num w:numId="14">
+  <w:num w:numId="14" w16cid:durableId="410736362">
     <w:abstractNumId w:val="2"/>
   </w:num>
 </w:numbering>
 </file>
 
 <file path=word/styles.xml><?xml version="1.0" encoding="utf-8"?>
-<w:styles xmlns:mc="http://schemas.openxmlformats.org/markup-compatibility/2006" xmlns:r="http://schemas.openxmlformats.org/officeDocument/2006/relationships" xmlns:w="http://schemas.openxmlformats.org/wordprocessingml/2006/main" xmlns:w14="http://schemas.microsoft.com/office/word/2010/wordml" xmlns:w15="http://schemas.microsoft.com/office/word/2012/wordml" mc:Ignorable="w14 w15">
+<w:styles xmlns:mc="http://schemas.openxmlformats.org/markup-compatibility/2006" xmlns:r="http://schemas.openxmlformats.org/officeDocument/2006/relationships" xmlns:w="http://schemas.openxmlformats.org/wordprocessingml/2006/main" xmlns:w14="http://schemas.microsoft.com/office/word/2010/wordml" xmlns:w15="http://schemas.microsoft.com/office/word/2012/wordml" xmlns:w16cex="http://schemas.microsoft.com/office/word/2018/wordml/cex" xmlns:w16cid="http://schemas.microsoft.com/office/word/2016/wordml/cid" xmlns:w16="http://schemas.microsoft.com/office/word/2018/wordml" xmlns:w16sdtdh="http://schemas.microsoft.com/office/word/2020/wordml/sdtdatahash" xmlns:w16se="http://schemas.microsoft.com/office/word/2015/wordml/symex" mc:Ignorable="w14 w15 w16se w16cid w16 w16cex w16sdtdh">
   <w:docDefaults>
     <w:rPrDefault>
       <w:rPr>
@@ -2267,7 +2438,7 @@
       </w:pPr>
     </w:pPrDefault>
   </w:docDefaults>
-  <w:latentStyles w:defLockedState="0" w:defUIPriority="99" w:defSemiHidden="0" w:defUnhideWhenUsed="0" w:defQFormat="0" w:count="371">
+  <w:latentStyles w:defLockedState="0" w:defUIPriority="99" w:defSemiHidden="0" w:defUnhideWhenUsed="0" w:defQFormat="0" w:count="376">
     <w:lsdException w:name="Normal" w:uiPriority="0" w:qFormat="1"/>
     <w:lsdException w:name="heading 1" w:uiPriority="9" w:qFormat="1"/>
     <w:lsdException w:name="heading 2" w:semiHidden="1" w:uiPriority="9" w:unhideWhenUsed="1" w:qFormat="1"/>
@@ -2639,6 +2810,11 @@
     <w:lsdException w:name="List Table 5 Dark Accent 6" w:uiPriority="50"/>
     <w:lsdException w:name="List Table 6 Colorful Accent 6" w:uiPriority="51"/>
     <w:lsdException w:name="List Table 7 Colorful Accent 6" w:uiPriority="52"/>
+    <w:lsdException w:name="Mention" w:semiHidden="1" w:unhideWhenUsed="1"/>
+    <w:lsdException w:name="Smart Hyperlink" w:semiHidden="1" w:unhideWhenUsed="1"/>
+    <w:lsdException w:name="Hashtag" w:semiHidden="1" w:unhideWhenUsed="1"/>
+    <w:lsdException w:name="Unresolved Mention" w:semiHidden="1" w:unhideWhenUsed="1"/>
+    <w:lsdException w:name="Smart Link" w:semiHidden="1" w:unhideWhenUsed="1"/>
   </w:latentStyles>
   <w:style w:type="paragraph" w:default="1" w:styleId="Normal">
     <w:name w:val="Normal"/>

</xml_diff>

<commit_message>
Removed mention of later use
</commit_message>
<xml_diff>
--- a/01 Intro + Opsamling + Interfaces/Interfaces - ECG.DOCX
+++ b/01 Intro + Opsamling + Interfaces/Interfaces - ECG.DOCX
@@ -146,19 +146,6 @@
           <w:lang w:val="en-US"/>
         </w:rPr>
       </w:pPr>
-    </w:p>
-    <w:p>
-      <w:pPr>
-        <w:rPr>
-          <w:lang w:val="en-US"/>
-        </w:rPr>
-      </w:pPr>
-      <w:r>
-        <w:rPr>
-          <w:lang w:val="en-US"/>
-        </w:rPr>
-        <w:t xml:space="preserve">You must finish at least exercises 1-4 incl. of this exercise as they are used in a later exercise. </w:t>
-      </w:r>
     </w:p>
     <w:p>
       <w:pPr>
@@ -299,7 +286,7 @@
           <v:shape id="_x0000_i1027" type="#_x0000_t75" alt="" style="width:328.7pt;height:140.25pt;mso-width-percent:0;mso-height-percent:0;mso-width-percent:0;mso-height-percent:0" o:ole="">
             <v:imagedata r:id="rId8" o:title=""/>
           </v:shape>
-          <o:OLEObject Type="Embed" ProgID="Visio.Drawing.15" ShapeID="_x0000_i1027" DrawAspect="Content" ObjectID="_1754115797" r:id="rId9"/>
+          <o:OLEObject Type="Embed" ProgID="Visio.Drawing.15" ShapeID="_x0000_i1027" DrawAspect="Content" ObjectID="_1754222441" r:id="rId9"/>
         </w:object>
       </w:r>
     </w:p>
@@ -487,7 +474,7 @@
           <v:shape id="_x0000_i1026" type="#_x0000_t75" alt="" style="width:341.85pt;height:87.05pt;mso-width-percent:0;mso-height-percent:0;mso-width-percent:0;mso-height-percent:0" o:ole="">
             <v:imagedata r:id="rId10" o:title=""/>
           </v:shape>
-          <o:OLEObject Type="Embed" ProgID="Visio.Drawing.15" ShapeID="_x0000_i1026" DrawAspect="Content" ObjectID="_1754115798" r:id="rId11"/>
+          <o:OLEObject Type="Embed" ProgID="Visio.Drawing.15" ShapeID="_x0000_i1026" DrawAspect="Content" ObjectID="_1754222442" r:id="rId11"/>
         </w:object>
       </w:r>
     </w:p>
@@ -1010,7 +997,19 @@
         <w:rPr>
           <w:lang w:val="en-US"/>
         </w:rPr>
-        <w:t xml:space="preserve"> ready for change? Why?</w:t>
+        <w:t xml:space="preserve"> ready for </w:t>
+      </w:r>
+      <w:r>
+        <w:rPr>
+          <w:lang w:val="en-US"/>
+        </w:rPr>
+        <w:t xml:space="preserve">a </w:t>
+      </w:r>
+      <w:r>
+        <w:rPr>
+          <w:lang w:val="en-US"/>
+        </w:rPr>
+        <w:t>change? Why?</w:t>
       </w:r>
     </w:p>
     <w:p>
@@ -1625,7 +1624,7 @@
           <v:shape id="_x0000_i1025" type="#_x0000_t75" alt="" style="width:303.65pt;height:128.95pt;mso-width-percent:0;mso-height-percent:0;mso-width-percent:0;mso-height-percent:0" o:ole="">
             <v:imagedata r:id="rId12" o:title=""/>
           </v:shape>
-          <o:OLEObject Type="Embed" ProgID="Visio.Drawing.15" ShapeID="_x0000_i1025" DrawAspect="Content" ObjectID="_1754115799" r:id="rId13"/>
+          <o:OLEObject Type="Embed" ProgID="Visio.Drawing.15" ShapeID="_x0000_i1025" DrawAspect="Content" ObjectID="_1754222443" r:id="rId13"/>
         </w:object>
       </w:r>
     </w:p>

</xml_diff>